<commit_message>
Fixes: Mobile menu, cv docx template
</commit_message>
<xml_diff>
--- a/templates/cv.docx
+++ b/templates/cv.docx
@@ -8,16 +8,16 @@
           <w:noProof/>
         </w:rPr>
         <w:drawing>
-          <wp:anchor distT="0" distB="0" distL="114300" distR="114300" simplePos="0" relativeHeight="251658240" behindDoc="1" locked="0" layoutInCell="1" allowOverlap="1" wp14:anchorId="5FE714E6" wp14:editId="37F21790">
+          <wp:anchor distT="0" distB="0" distL="114300" distR="114300" simplePos="0" relativeHeight="251658240" behindDoc="1" locked="0" layoutInCell="1" allowOverlap="1" wp14:anchorId="5FE714E6" wp14:editId="7C94A69C">
             <wp:simplePos x="0" y="0"/>
             <wp:positionH relativeFrom="column">
-              <wp:posOffset>-351790</wp:posOffset>
+              <wp:posOffset>-365983</wp:posOffset>
             </wp:positionH>
             <wp:positionV relativeFrom="paragraph">
-              <wp:posOffset>-539717</wp:posOffset>
+              <wp:posOffset>-558198</wp:posOffset>
             </wp:positionV>
-            <wp:extent cx="3160295" cy="10055769"/>
-            <wp:effectExtent l="0" t="0" r="2540" b="3175"/>
+            <wp:extent cx="3159760" cy="10129652"/>
+            <wp:effectExtent l="0" t="0" r="2540" b="5080"/>
             <wp:wrapNone/>
             <wp:docPr id="11" name="Grafický objekt 11"/>
             <wp:cNvGraphicFramePr>
@@ -45,7 +45,7 @@
                   <pic:spPr>
                     <a:xfrm>
                       <a:off x="0" y="0"/>
-                      <a:ext cx="3160295" cy="10055769"/>
+                      <a:ext cx="3161211" cy="10134302"/>
                     </a:xfrm>
                     <a:prstGeom prst="rect">
                       <a:avLst/>
@@ -3711,35 +3711,6 @@
 </file>
 
 <file path=customXml/item1.xml><?xml version="1.0" encoding="utf-8"?>
-<p:properties xmlns:p="http://schemas.microsoft.com/office/2006/metadata/properties" xmlns:xsi="http://www.w3.org/2001/XMLSchema-instance" xmlns:pc="http://schemas.microsoft.com/office/infopath/2007/PartnerControls">
-  <documentManagement>
-    <_ip_UnifiedCompliancePolicyUIAction xmlns="http://schemas.microsoft.com/sharepoint/v3" xsi:nil="true"/>
-    <Image xmlns="71af3243-3dd4-4a8d-8c0d-dd76da1f02a5">
-      <Url xsi:nil="true"/>
-      <Description xsi:nil="true"/>
-    </Image>
-    <Status xmlns="71af3243-3dd4-4a8d-8c0d-dd76da1f02a5">Not started</Status>
-    <Background xmlns="71af3243-3dd4-4a8d-8c0d-dd76da1f02a5">false</Background>
-    <_ip_UnifiedCompliancePolicyProperties xmlns="http://schemas.microsoft.com/sharepoint/v3" xsi:nil="true"/>
-    <ImageTagsTaxHTField xmlns="71af3243-3dd4-4a8d-8c0d-dd76da1f02a5">
-      <Terms xmlns="http://schemas.microsoft.com/office/infopath/2007/PartnerControls"/>
-    </ImageTagsTaxHTField>
-    <TaxCatchAll xmlns="230e9df3-be65-4c73-a93b-d1236ebd677e" xsi:nil="true"/>
-    <MediaServiceKeyPoints xmlns="71af3243-3dd4-4a8d-8c0d-dd76da1f02a5" xsi:nil="true"/>
-  </documentManagement>
-</p:properties>
-</file>
-
-<file path=customXml/item2.xml><?xml version="1.0" encoding="utf-8"?>
-<?mso-contentType ?>
-<FormTemplates xmlns="http://schemas.microsoft.com/sharepoint/v3/contenttype/forms">
-  <Display>DocumentLibraryForm</Display>
-  <Edit>DocumentLibraryForm</Edit>
-  <New>DocumentLibraryForm</New>
-</FormTemplates>
-</file>
-
-<file path=customXml/item3.xml><?xml version="1.0" encoding="utf-8"?>
 <ct:contentTypeSchema xmlns:ct="http://schemas.microsoft.com/office/2006/metadata/contentType" xmlns:ma="http://schemas.microsoft.com/office/2006/metadata/properties/metaAttributes" ct:_="" ma:_="" ma:contentTypeName="Document" ma:contentTypeID="0x01010079F111ED35F8CC479449609E8A0923A6" ma:contentTypeVersion="24" ma:contentTypeDescription="Create a new document." ma:contentTypeScope="" ma:versionID="2d714a3296df14eba7a100bb665443ca">
   <xsd:schema xmlns:xsd="http://www.w3.org/2001/XMLSchema" xmlns:xs="http://www.w3.org/2001/XMLSchema" xmlns:p="http://schemas.microsoft.com/office/2006/metadata/properties" xmlns:ns1="http://schemas.microsoft.com/sharepoint/v3" xmlns:ns2="71af3243-3dd4-4a8d-8c0d-dd76da1f02a5" xmlns:ns3="16c05727-aa75-4e4a-9b5f-8a80a1165891" xmlns:ns4="230e9df3-be65-4c73-a93b-d1236ebd677e" targetNamespace="http://schemas.microsoft.com/office/2006/metadata/properties" ma:root="true" ma:fieldsID="49549bf45bfbbfb6cffed527380e77e1" ns1:_="" ns2:_="" ns3:_="" ns4:_="">
     <xsd:import namespace="http://schemas.microsoft.com/sharepoint/v3"/>
@@ -4027,27 +3998,36 @@
 </ct:contentTypeSchema>
 </file>
 
-<file path=customXml/itemProps1.xml><?xml version="1.0" encoding="utf-8"?>
-<ds:datastoreItem xmlns:ds="http://schemas.openxmlformats.org/officeDocument/2006/customXml" ds:itemID="{BB5E478E-917E-458B-9655-7ACFC0110AFA}">
-  <ds:schemaRefs>
-    <ds:schemaRef ds:uri="http://schemas.microsoft.com/office/2006/metadata/properties"/>
-    <ds:schemaRef ds:uri="http://schemas.microsoft.com/office/infopath/2007/PartnerControls"/>
-    <ds:schemaRef ds:uri="http://schemas.microsoft.com/sharepoint/v3"/>
-    <ds:schemaRef ds:uri="71af3243-3dd4-4a8d-8c0d-dd76da1f02a5"/>
-    <ds:schemaRef ds:uri="230e9df3-be65-4c73-a93b-d1236ebd677e"/>
-  </ds:schemaRefs>
-</ds:datastoreItem>
+<file path=customXml/item2.xml><?xml version="1.0" encoding="utf-8"?>
+<?mso-contentType ?>
+<FormTemplates xmlns="http://schemas.microsoft.com/sharepoint/v3/contenttype/forms">
+  <Display>DocumentLibraryForm</Display>
+  <Edit>DocumentLibraryForm</Edit>
+  <New>DocumentLibraryForm</New>
+</FormTemplates>
 </file>
 
-<file path=customXml/itemProps2.xml><?xml version="1.0" encoding="utf-8"?>
-<ds:datastoreItem xmlns:ds="http://schemas.openxmlformats.org/officeDocument/2006/customXml" ds:itemID="{AC7BC9FD-4CA2-4A7C-B201-BCAE7257B128}">
-  <ds:schemaRefs>
-    <ds:schemaRef ds:uri="http://schemas.microsoft.com/sharepoint/v3/contenttype/forms"/>
-  </ds:schemaRefs>
-</ds:datastoreItem>
+<file path=customXml/item3.xml><?xml version="1.0" encoding="utf-8"?>
+<p:properties xmlns:p="http://schemas.microsoft.com/office/2006/metadata/properties" xmlns:xsi="http://www.w3.org/2001/XMLSchema-instance" xmlns:pc="http://schemas.microsoft.com/office/infopath/2007/PartnerControls">
+  <documentManagement>
+    <_ip_UnifiedCompliancePolicyUIAction xmlns="http://schemas.microsoft.com/sharepoint/v3" xsi:nil="true"/>
+    <Image xmlns="71af3243-3dd4-4a8d-8c0d-dd76da1f02a5">
+      <Url xsi:nil="true"/>
+      <Description xsi:nil="true"/>
+    </Image>
+    <Status xmlns="71af3243-3dd4-4a8d-8c0d-dd76da1f02a5">Not started</Status>
+    <Background xmlns="71af3243-3dd4-4a8d-8c0d-dd76da1f02a5">false</Background>
+    <_ip_UnifiedCompliancePolicyProperties xmlns="http://schemas.microsoft.com/sharepoint/v3" xsi:nil="true"/>
+    <ImageTagsTaxHTField xmlns="71af3243-3dd4-4a8d-8c0d-dd76da1f02a5">
+      <Terms xmlns="http://schemas.microsoft.com/office/infopath/2007/PartnerControls"/>
+    </ImageTagsTaxHTField>
+    <TaxCatchAll xmlns="230e9df3-be65-4c73-a93b-d1236ebd677e" xsi:nil="true"/>
+    <MediaServiceKeyPoints xmlns="71af3243-3dd4-4a8d-8c0d-dd76da1f02a5" xsi:nil="true"/>
+  </documentManagement>
+</p:properties>
 </file>
 
-<file path=customXml/itemProps3.xml><?xml version="1.0" encoding="utf-8"?>
+<file path=customXml/itemProps1.xml><?xml version="1.0" encoding="utf-8"?>
 <ds:datastoreItem xmlns:ds="http://schemas.openxmlformats.org/officeDocument/2006/customXml" ds:itemID="{766EDBD3-B5D7-4D9A-92F9-469EEFFE9908}">
   <ds:schemaRefs>
     <ds:schemaRef ds:uri="http://schemas.microsoft.com/office/2006/metadata/contentType"/>
@@ -4066,4 +4046,24 @@
     <ds:schemaRef ds:uri="http://schemas.microsoft.com/internal/obd"/>
   </ds:schemaRefs>
 </ds:datastoreItem>
+</file>
+
+<file path=customXml/itemProps2.xml><?xml version="1.0" encoding="utf-8"?>
+<ds:datastoreItem xmlns:ds="http://schemas.openxmlformats.org/officeDocument/2006/customXml" ds:itemID="{AC7BC9FD-4CA2-4A7C-B201-BCAE7257B128}">
+  <ds:schemaRefs>
+    <ds:schemaRef ds:uri="http://schemas.microsoft.com/sharepoint/v3/contenttype/forms"/>
+  </ds:schemaRefs>
+</ds:datastoreItem>
+</file>
+
+<file path=customXml/itemProps3.xml><?xml version="1.0" encoding="utf-8"?>
+<ds:datastoreItem xmlns:ds="http://schemas.openxmlformats.org/officeDocument/2006/customXml" ds:itemID="{BB5E478E-917E-458B-9655-7ACFC0110AFA}">
+  <ds:schemaRefs>
+    <ds:schemaRef ds:uri="http://schemas.microsoft.com/office/2006/metadata/properties"/>
+    <ds:schemaRef ds:uri="http://schemas.microsoft.com/office/infopath/2007/PartnerControls"/>
+    <ds:schemaRef ds:uri="http://schemas.microsoft.com/sharepoint/v3"/>
+    <ds:schemaRef ds:uri="71af3243-3dd4-4a8d-8c0d-dd76da1f02a5"/>
+    <ds:schemaRef ds:uri="230e9df3-be65-4c73-a93b-d1236ebd677e"/>
+  </ds:schemaRefs>
+</ds:datastoreItem>
 </file>
</xml_diff>